<commit_message>
Update 01_NUMMER_NAAM - POK-Praktijkovereenkomst - Aanvraag.docx
</commit_message>
<xml_diff>
--- a/L04P03 - Aanvraag Proeve Examenbureau/01_NUMMER_NAAM - POK-Praktijkovereenkomst - Aanvraag.docx
+++ b/L04P03 - Aanvraag Proeve Examenbureau/01_NUMMER_NAAM - POK-Praktijkovereenkomst - Aanvraag.docx
@@ -859,7 +859,7 @@
           <w:b/>
           <w:iCs/>
         </w:rPr>
-        <w:t>Opleidingsgegevens (in te vullen door de school)</w:t>
+        <w:t>Opleidingsgegevens</w:t>
       </w:r>
     </w:p>
     <w:tbl>
@@ -870,9 +870,9 @@
       </w:tblPr>
       <w:tblGrid>
         <w:gridCol w:w="4390"/>
-        <w:gridCol w:w="1559"/>
-        <w:gridCol w:w="2126"/>
-        <w:gridCol w:w="1559"/>
+        <w:gridCol w:w="1725"/>
+        <w:gridCol w:w="2070"/>
+        <w:gridCol w:w="1449"/>
       </w:tblGrid>
       <w:tr>
         <w:trPr>
@@ -908,7 +908,7 @@
         </w:tc>
         <w:tc>
           <w:tcPr>
-            <w:tcW w:w="1559" w:type="dxa"/>
+            <w:tcW w:w="1725" w:type="dxa"/>
             <w:vAlign w:val="center"/>
           </w:tcPr>
           <w:p>
@@ -930,7 +930,14 @@
                 <w:rFonts w:ascii="Arial" w:hAnsi="Arial" w:cs="Arial"/>
                 <w:iCs/>
               </w:rPr>
-              <w:t>. K</w:t>
+              <w:t>rjan</w:t>
+            </w:r>
+            <w:r>
+              <w:rPr>
+                <w:rFonts w:ascii="Arial" w:hAnsi="Arial" w:cs="Arial"/>
+                <w:iCs/>
+              </w:rPr>
+              <w:t xml:space="preserve"> K</w:t>
             </w:r>
             <w:r>
               <w:rPr>
@@ -943,7 +950,7 @@
         </w:tc>
         <w:tc>
           <w:tcPr>
-            <w:tcW w:w="2126" w:type="dxa"/>
+            <w:tcW w:w="2070" w:type="dxa"/>
             <w:vAlign w:val="center"/>
           </w:tcPr>
           <w:p>
@@ -964,7 +971,7 @@
         </w:tc>
         <w:tc>
           <w:tcPr>
-            <w:tcW w:w="1559" w:type="dxa"/>
+            <w:tcW w:w="1449" w:type="dxa"/>
             <w:vAlign w:val="center"/>
           </w:tcPr>
           <w:p>
@@ -1018,7 +1025,7 @@
         </w:tc>
         <w:tc>
           <w:tcPr>
-            <w:tcW w:w="1559" w:type="dxa"/>
+            <w:tcW w:w="1725" w:type="dxa"/>
             <w:vAlign w:val="center"/>
           </w:tcPr>
           <w:p>
@@ -1040,8 +1047,85 @@
                 <w:rFonts w:ascii="Arial" w:hAnsi="Arial" w:cs="Arial"/>
                 <w:iCs/>
               </w:rPr>
+              <w:t>3</w:t>
+            </w:r>
+            <w:r>
+              <w:rPr>
+                <w:rFonts w:ascii="Arial" w:hAnsi="Arial" w:cs="Arial"/>
+                <w:iCs/>
+              </w:rPr>
+              <w:t>-</w:t>
+            </w:r>
+            <w:r>
+              <w:rPr>
+                <w:rFonts w:ascii="Arial" w:hAnsi="Arial" w:cs="Arial"/>
+                <w:iCs/>
+              </w:rPr>
+              <w:t>02</w:t>
+            </w:r>
+            <w:r>
+              <w:rPr>
+                <w:rFonts w:ascii="Arial" w:hAnsi="Arial" w:cs="Arial"/>
+                <w:iCs/>
+              </w:rPr>
+              <w:t>-</w:t>
+            </w:r>
+            <w:r>
+              <w:rPr>
+                <w:rFonts w:ascii="Arial" w:hAnsi="Arial" w:cs="Arial"/>
+                <w:iCs/>
+              </w:rPr>
+              <w:t>202</w:t>
+            </w:r>
+            <w:r>
+              <w:rPr>
+                <w:rFonts w:ascii="Arial" w:hAnsi="Arial" w:cs="Arial"/>
+                <w:iCs/>
+              </w:rPr>
               <w:t>5</w:t>
             </w:r>
+          </w:p>
+        </w:tc>
+        <w:tc>
+          <w:tcPr>
+            <w:tcW w:w="2070" w:type="dxa"/>
+            <w:vAlign w:val="center"/>
+          </w:tcPr>
+          <w:p>
+            <w:pPr>
+              <w:rPr>
+                <w:rFonts w:ascii="Arial" w:hAnsi="Arial" w:cs="Arial"/>
+                <w:iCs/>
+              </w:rPr>
+            </w:pPr>
+            <w:r>
+              <w:rPr>
+                <w:rFonts w:ascii="Arial" w:hAnsi="Arial" w:cs="Arial"/>
+                <w:iCs/>
+              </w:rPr>
+              <w:t>Datum einde BPV</w:t>
+            </w:r>
+          </w:p>
+        </w:tc>
+        <w:tc>
+          <w:tcPr>
+            <w:tcW w:w="1449" w:type="dxa"/>
+            <w:vAlign w:val="center"/>
+          </w:tcPr>
+          <w:p>
+            <w:pPr>
+              <w:rPr>
+                <w:rFonts w:ascii="Arial" w:hAnsi="Arial" w:cs="Arial"/>
+                <w:iCs/>
+              </w:rPr>
+            </w:pPr>
+            <w:r>
+              <w:rPr>
+                <w:rFonts w:ascii="Arial" w:hAnsi="Arial" w:cs="Arial"/>
+                <w:iCs/>
+              </w:rPr>
+              <w:t>30</w:t>
+            </w:r>
             <w:r>
               <w:rPr>
                 <w:rFonts w:ascii="Arial" w:hAnsi="Arial" w:cs="Arial"/>
@@ -1054,83 +1138,6 @@
                 <w:rFonts w:ascii="Arial" w:hAnsi="Arial" w:cs="Arial"/>
                 <w:iCs/>
               </w:rPr>
-              <w:t>02</w:t>
-            </w:r>
-            <w:r>
-              <w:rPr>
-                <w:rFonts w:ascii="Arial" w:hAnsi="Arial" w:cs="Arial"/>
-                <w:iCs/>
-              </w:rPr>
-              <w:t>-</w:t>
-            </w:r>
-            <w:r>
-              <w:rPr>
-                <w:rFonts w:ascii="Arial" w:hAnsi="Arial" w:cs="Arial"/>
-                <w:iCs/>
-              </w:rPr>
-              <w:t>202</w:t>
-            </w:r>
-            <w:r>
-              <w:rPr>
-                <w:rFonts w:ascii="Arial" w:hAnsi="Arial" w:cs="Arial"/>
-                <w:iCs/>
-              </w:rPr>
-              <w:t>4</w:t>
-            </w:r>
-          </w:p>
-        </w:tc>
-        <w:tc>
-          <w:tcPr>
-            <w:tcW w:w="2126" w:type="dxa"/>
-            <w:vAlign w:val="center"/>
-          </w:tcPr>
-          <w:p>
-            <w:pPr>
-              <w:rPr>
-                <w:rFonts w:ascii="Arial" w:hAnsi="Arial" w:cs="Arial"/>
-                <w:iCs/>
-              </w:rPr>
-            </w:pPr>
-            <w:r>
-              <w:rPr>
-                <w:rFonts w:ascii="Arial" w:hAnsi="Arial" w:cs="Arial"/>
-                <w:iCs/>
-              </w:rPr>
-              <w:t>Datum einde BPV</w:t>
-            </w:r>
-          </w:p>
-        </w:tc>
-        <w:tc>
-          <w:tcPr>
-            <w:tcW w:w="1559" w:type="dxa"/>
-            <w:vAlign w:val="center"/>
-          </w:tcPr>
-          <w:p>
-            <w:pPr>
-              <w:rPr>
-                <w:rFonts w:ascii="Arial" w:hAnsi="Arial" w:cs="Arial"/>
-                <w:iCs/>
-              </w:rPr>
-            </w:pPr>
-            <w:r>
-              <w:rPr>
-                <w:rFonts w:ascii="Arial" w:hAnsi="Arial" w:cs="Arial"/>
-                <w:iCs/>
-              </w:rPr>
-              <w:t>30</w:t>
-            </w:r>
-            <w:r>
-              <w:rPr>
-                <w:rFonts w:ascii="Arial" w:hAnsi="Arial" w:cs="Arial"/>
-                <w:iCs/>
-              </w:rPr>
-              <w:t>-</w:t>
-            </w:r>
-            <w:r>
-              <w:rPr>
-                <w:rFonts w:ascii="Arial" w:hAnsi="Arial" w:cs="Arial"/>
-                <w:iCs/>
-              </w:rPr>
               <w:t>0</w:t>
             </w:r>
             <w:r>
@@ -1152,7 +1159,7 @@
                 <w:rFonts w:ascii="Arial" w:hAnsi="Arial" w:cs="Arial"/>
                 <w:iCs/>
               </w:rPr>
-              <w:t>4</w:t>
+              <w:t>5</w:t>
             </w:r>
           </w:p>
         </w:tc>

</xml_diff>